<commit_message>
Mise à jour suite à Agile Tour Toulouse 2013
</commit_message>
<xml_diff>
--- a/ressources/TemplateSignal.docx
+++ b/ressources/TemplateSignal.docx
@@ -126,288 +126,6 @@
         <w:pBdr>
           <w:top w:val="single" w:sz="4" w:space="1" w:color="auto"/>
           <w:left w:val="single" w:sz="4" w:space="4" w:color="auto"/>
-          <w:bottom w:val="single" w:sz="4" w:space="0" w:color="auto"/>
-          <w:right w:val="single" w:sz="4" w:space="4" w:color="auto"/>
-        </w:pBdr>
-        <w:rPr>
-          <w:rFonts w:ascii="Arial" w:hAnsi="Arial" w:cs="Arial"/>
-          <w:b/>
-          <w:sz w:val="23"/>
-          <w:szCs w:val="23"/>
-          <w:shd w:val="clear" w:color="auto" w:fill="FFFFFF"/>
-        </w:rPr>
-      </w:pPr>
-      <w:r>
-        <w:rPr>
-          <w:rFonts w:ascii="Arial" w:hAnsi="Arial" w:cs="Arial"/>
-          <w:b/>
-          <w:sz w:val="23"/>
-          <w:szCs w:val="23"/>
-          <w:shd w:val="clear" w:color="auto" w:fill="FFFFFF"/>
-        </w:rPr>
-        <w:lastRenderedPageBreak/>
-        <w:t xml:space="preserve">Niveau de préoccupation du signal </w:t>
-      </w:r>
-      <w:r>
-        <w:rPr>
-          <w:rFonts w:ascii="Arial" w:hAnsi="Arial" w:cs="Arial"/>
-          <w:b/>
-          <w:sz w:val="23"/>
-          <w:szCs w:val="23"/>
-          <w:shd w:val="clear" w:color="auto" w:fill="FFFFFF"/>
-        </w:rPr>
-        <w:t xml:space="preserve"> en tant que frein </w:t>
-      </w:r>
-      <w:r>
-        <w:rPr>
-          <w:rFonts w:ascii="Arial" w:hAnsi="Arial" w:cs="Arial"/>
-          <w:b/>
-          <w:sz w:val="23"/>
-          <w:szCs w:val="23"/>
-          <w:shd w:val="clear" w:color="auto" w:fill="FFFFFF"/>
-        </w:rPr>
-        <w:t>dans l’adoption de l’agilité</w:t>
-      </w:r>
-    </w:p>
-    <w:p>
-      <w:pPr>
-        <w:pBdr>
-          <w:top w:val="single" w:sz="4" w:space="1" w:color="auto"/>
-          <w:left w:val="single" w:sz="4" w:space="4" w:color="auto"/>
-          <w:bottom w:val="single" w:sz="4" w:space="0" w:color="auto"/>
-          <w:right w:val="single" w:sz="4" w:space="4" w:color="auto"/>
-        </w:pBdr>
-        <w:rPr>
-          <w:rFonts w:ascii="Arial" w:hAnsi="Arial" w:cs="Arial"/>
-          <w:sz w:val="23"/>
-          <w:szCs w:val="23"/>
-          <w:shd w:val="clear" w:color="auto" w:fill="FFFFFF"/>
-        </w:rPr>
-      </w:pPr>
-    </w:p>
-    <w:p>
-      <w:pPr>
-        <w:pBdr>
-          <w:top w:val="single" w:sz="4" w:space="1" w:color="auto"/>
-          <w:left w:val="single" w:sz="4" w:space="4" w:color="auto"/>
-          <w:bottom w:val="single" w:sz="4" w:space="0" w:color="auto"/>
-          <w:right w:val="single" w:sz="4" w:space="4" w:color="auto"/>
-        </w:pBdr>
-        <w:rPr>
-          <w:rFonts w:ascii="Arial" w:hAnsi="Arial" w:cs="Arial"/>
-          <w:sz w:val="23"/>
-          <w:szCs w:val="23"/>
-          <w:shd w:val="clear" w:color="auto" w:fill="FFFFFF"/>
-        </w:rPr>
-      </w:pPr>
-      <w:r>
-        <w:rPr>
-          <w:rFonts w:ascii="Arial" w:hAnsi="Arial" w:cs="Arial"/>
-          <w:sz w:val="23"/>
-          <w:szCs w:val="23"/>
-          <w:shd w:val="clear" w:color="auto" w:fill="FFFFFF"/>
-        </w:rPr>
-        <w:t xml:space="preserve"> </w:t>
-      </w:r>
-      <w:r>
-        <w:rPr>
-          <w:rFonts w:ascii="Menlo Regular" w:hAnsi="Menlo Regular" w:cs="Menlo Regular"/>
-          <w:sz w:val="23"/>
-          <w:szCs w:val="23"/>
-          <w:shd w:val="clear" w:color="auto" w:fill="FFFFFF"/>
-        </w:rPr>
-        <w:t>☐</w:t>
-      </w:r>
-      <w:r>
-        <w:rPr>
-          <w:rFonts w:ascii="Arial" w:hAnsi="Arial" w:cs="Arial"/>
-          <w:sz w:val="23"/>
-          <w:szCs w:val="23"/>
-          <w:shd w:val="clear" w:color="auto" w:fill="FFFFFF"/>
-        </w:rPr>
-        <w:t xml:space="preserve"> Aucun  </w:t>
-      </w:r>
-      <w:r>
-        <w:rPr>
-          <w:rFonts w:ascii="Menlo Regular" w:hAnsi="Menlo Regular" w:cs="Menlo Regular"/>
-          <w:sz w:val="23"/>
-          <w:szCs w:val="23"/>
-          <w:shd w:val="clear" w:color="auto" w:fill="FFFFFF"/>
-        </w:rPr>
-        <w:t>☐</w:t>
-      </w:r>
-      <w:r>
-        <w:rPr>
-          <w:rFonts w:ascii="Arial" w:hAnsi="Arial" w:cs="Arial"/>
-          <w:sz w:val="23"/>
-          <w:szCs w:val="23"/>
-          <w:shd w:val="clear" w:color="auto" w:fill="FFFFFF"/>
-        </w:rPr>
-        <w:t xml:space="preserve"> Faible  </w:t>
-      </w:r>
-      <w:r>
-        <w:rPr>
-          <w:rFonts w:ascii="Menlo Regular" w:hAnsi="Menlo Regular" w:cs="Menlo Regular"/>
-          <w:sz w:val="23"/>
-          <w:szCs w:val="23"/>
-          <w:shd w:val="clear" w:color="auto" w:fill="FFFFFF"/>
-        </w:rPr>
-        <w:t>☐</w:t>
-      </w:r>
-      <w:r>
-        <w:rPr>
-          <w:rFonts w:ascii="Arial" w:hAnsi="Arial" w:cs="Arial"/>
-          <w:sz w:val="23"/>
-          <w:szCs w:val="23"/>
-          <w:shd w:val="clear" w:color="auto" w:fill="FFFFFF"/>
-        </w:rPr>
-        <w:t xml:space="preserve"> Moyen  </w:t>
-      </w:r>
-      <w:r>
-        <w:rPr>
-          <w:rFonts w:ascii="Menlo Regular" w:hAnsi="Menlo Regular" w:cs="Menlo Regular"/>
-          <w:sz w:val="23"/>
-          <w:szCs w:val="23"/>
-          <w:shd w:val="clear" w:color="auto" w:fill="FFFFFF"/>
-        </w:rPr>
-        <w:t>☐</w:t>
-      </w:r>
-      <w:r>
-        <w:rPr>
-          <w:rFonts w:ascii="Arial" w:hAnsi="Arial" w:cs="Arial"/>
-          <w:sz w:val="23"/>
-          <w:szCs w:val="23"/>
-          <w:shd w:val="clear" w:color="auto" w:fill="FFFFFF"/>
-        </w:rPr>
-        <w:t xml:space="preserve"> Important  </w:t>
-      </w:r>
-      <w:r>
-        <w:rPr>
-          <w:rFonts w:ascii="Menlo Regular" w:hAnsi="Menlo Regular" w:cs="Menlo Regular"/>
-          <w:sz w:val="23"/>
-          <w:szCs w:val="23"/>
-          <w:shd w:val="clear" w:color="auto" w:fill="FFFFFF"/>
-        </w:rPr>
-        <w:t>☐</w:t>
-      </w:r>
-      <w:r>
-        <w:rPr>
-          <w:rFonts w:ascii="Arial" w:hAnsi="Arial" w:cs="Arial"/>
-          <w:sz w:val="23"/>
-          <w:szCs w:val="23"/>
-          <w:shd w:val="clear" w:color="auto" w:fill="FFFFFF"/>
-        </w:rPr>
-        <w:t xml:space="preserve"> Vital</w:t>
-      </w:r>
-    </w:p>
-    <w:p>
-      <w:pPr>
-        <w:pBdr>
-          <w:top w:val="single" w:sz="4" w:space="1" w:color="auto"/>
-          <w:left w:val="single" w:sz="4" w:space="4" w:color="auto"/>
-          <w:bottom w:val="single" w:sz="4" w:space="1" w:color="auto"/>
-          <w:right w:val="single" w:sz="4" w:space="0" w:color="auto"/>
-        </w:pBdr>
-        <w:rPr>
-          <w:rFonts w:ascii="Arial" w:hAnsi="Arial" w:cs="Arial"/>
-          <w:b/>
-          <w:sz w:val="23"/>
-          <w:szCs w:val="23"/>
-          <w:shd w:val="clear" w:color="auto" w:fill="FFFFFF"/>
-        </w:rPr>
-      </w:pPr>
-      <w:r>
-        <w:rPr>
-          <w:rFonts w:ascii="Arial" w:hAnsi="Arial" w:cs="Arial"/>
-          <w:b/>
-          <w:sz w:val="23"/>
-          <w:szCs w:val="23"/>
-          <w:shd w:val="clear" w:color="auto" w:fill="FFFFFF"/>
-        </w:rPr>
-        <w:lastRenderedPageBreak/>
-        <w:t>Identifiez des impacts à court / moyen terme que ce comportement pourrait avoir</w:t>
-      </w:r>
-    </w:p>
-    <w:p>
-      <w:pPr>
-        <w:pBdr>
-          <w:top w:val="single" w:sz="4" w:space="1" w:color="auto"/>
-          <w:left w:val="single" w:sz="4" w:space="4" w:color="auto"/>
-          <w:bottom w:val="single" w:sz="4" w:space="1" w:color="auto"/>
-          <w:right w:val="single" w:sz="4" w:space="0" w:color="auto"/>
-        </w:pBdr>
-        <w:rPr>
-          <w:rFonts w:ascii="Arial" w:hAnsi="Arial" w:cs="Arial"/>
-          <w:sz w:val="23"/>
-          <w:szCs w:val="23"/>
-          <w:shd w:val="clear" w:color="auto" w:fill="FFFFFF"/>
-        </w:rPr>
-      </w:pPr>
-      <w:r>
-        <w:rPr>
-          <w:rFonts w:ascii="Arial" w:hAnsi="Arial" w:cs="Arial"/>
-          <w:sz w:val="23"/>
-          <w:szCs w:val="23"/>
-          <w:shd w:val="clear" w:color="auto" w:fill="FFFFFF"/>
-        </w:rPr>
-        <w:t>...</w:t>
-      </w:r>
-    </w:p>
-    <w:p>
-      <w:pPr>
-        <w:pBdr>
-          <w:top w:val="single" w:sz="4" w:space="1" w:color="auto"/>
-          <w:left w:val="single" w:sz="4" w:space="4" w:color="auto"/>
-          <w:bottom w:val="single" w:sz="4" w:space="1" w:color="auto"/>
-          <w:right w:val="single" w:sz="4" w:space="0" w:color="auto"/>
-        </w:pBdr>
-        <w:rPr>
-          <w:rFonts w:ascii="Arial" w:hAnsi="Arial" w:cs="Arial"/>
-          <w:sz w:val="23"/>
-          <w:szCs w:val="23"/>
-          <w:shd w:val="clear" w:color="auto" w:fill="FFFFFF"/>
-        </w:rPr>
-      </w:pPr>
-      <w:r>
-        <w:rPr>
-          <w:rFonts w:ascii="Arial" w:hAnsi="Arial" w:cs="Arial"/>
-          <w:sz w:val="23"/>
-          <w:szCs w:val="23"/>
-          <w:shd w:val="clear" w:color="auto" w:fill="FFFFFF"/>
-        </w:rPr>
-        <w:t>...</w:t>
-      </w:r>
-    </w:p>
-    <w:p>
-      <w:pPr>
-        <w:pBdr>
-          <w:top w:val="single" w:sz="4" w:space="1" w:color="auto"/>
-          <w:left w:val="single" w:sz="4" w:space="4" w:color="auto"/>
-          <w:bottom w:val="single" w:sz="4" w:space="1" w:color="auto"/>
-          <w:right w:val="single" w:sz="4" w:space="0" w:color="auto"/>
-        </w:pBdr>
-        <w:rPr>
-          <w:rFonts w:ascii="Arial" w:hAnsi="Arial" w:cs="Arial"/>
-          <w:sz w:val="23"/>
-          <w:szCs w:val="23"/>
-          <w:shd w:val="clear" w:color="auto" w:fill="FFFFFF"/>
-        </w:rPr>
-      </w:pPr>
-      <w:r>
-        <w:rPr>
-          <w:rFonts w:ascii="Arial" w:hAnsi="Arial" w:cs="Arial"/>
-          <w:sz w:val="23"/>
-          <w:szCs w:val="23"/>
-          <w:shd w:val="clear" w:color="auto" w:fill="FFFFFF"/>
-        </w:rPr>
-        <w:t>...</w:t>
-      </w:r>
-    </w:p>
-    <w:p>
-      <w:pPr>
-        <w:pBdr>
-          <w:top w:val="single" w:sz="4" w:space="1" w:color="auto"/>
-          <w:left w:val="single" w:sz="4" w:space="4" w:color="auto"/>
           <w:bottom w:val="single" w:sz="4" w:space="1" w:color="auto"/>
           <w:right w:val="single" w:sz="4" w:space="4" w:color="auto"/>
         </w:pBdr>
@@ -421,9 +139,344 @@
           <w:type w:val="continuous"/>
           <w:pgSz w:w="16820" w:h="11900" w:orient="landscape"/>
           <w:pgMar w:top="425" w:right="397" w:bottom="567" w:left="709" w:header="708" w:footer="708" w:gutter="0"/>
-          <w:cols w:num="2" w:space="567" w:equalWidth="0">
-            <w:col w:w="5954" w:space="567"/>
-            <w:col w:w="9213"/>
+          <w:cols w:space="708"/>
+          <w:docGrid w:linePitch="360"/>
+        </w:sectPr>
+      </w:pPr>
+    </w:p>
+    <w:p>
+      <w:pPr>
+        <w:pBdr>
+          <w:top w:val="single" w:sz="4" w:space="1" w:color="auto"/>
+          <w:left w:val="single" w:sz="4" w:space="4" w:color="auto"/>
+          <w:bottom w:val="single" w:sz="4" w:space="1" w:color="auto"/>
+          <w:right w:val="single" w:sz="4" w:space="4" w:color="auto"/>
+        </w:pBdr>
+        <w:rPr>
+          <w:rFonts w:ascii="Arial" w:hAnsi="Arial" w:cs="Arial"/>
+          <w:b/>
+          <w:sz w:val="23"/>
+          <w:szCs w:val="23"/>
+          <w:shd w:val="clear" w:color="auto" w:fill="FFFFFF"/>
+        </w:rPr>
+      </w:pPr>
+      <w:r>
+        <w:rPr>
+          <w:rFonts w:ascii="Arial" w:hAnsi="Arial" w:cs="Arial"/>
+          <w:b/>
+          <w:sz w:val="23"/>
+          <w:szCs w:val="23"/>
+          <w:shd w:val="clear" w:color="auto" w:fill="FFFFFF"/>
+        </w:rPr>
+        <w:lastRenderedPageBreak/>
+        <w:t>Quelle(s) valeur(s) du Manifeste Agile ce comportement remet-il en question ?</w:t>
+      </w:r>
+    </w:p>
+    <w:p>
+      <w:pPr>
+        <w:pBdr>
+          <w:top w:val="single" w:sz="4" w:space="1" w:color="auto"/>
+          <w:left w:val="single" w:sz="4" w:space="4" w:color="auto"/>
+          <w:bottom w:val="single" w:sz="4" w:space="1" w:color="auto"/>
+          <w:right w:val="single" w:sz="4" w:space="4" w:color="auto"/>
+        </w:pBdr>
+        <w:rPr>
+          <w:rFonts w:ascii="Arial" w:eastAsia="Times New Roman" w:hAnsi="Arial" w:cs="Arial"/>
+          <w:sz w:val="22"/>
+          <w:szCs w:val="22"/>
+        </w:rPr>
+      </w:pPr>
+      <w:r>
+        <w:rPr>
+          <w:rFonts w:ascii="Menlo Regular" w:hAnsi="Menlo Regular" w:cs="Menlo Regular"/>
+          <w:sz w:val="22"/>
+          <w:szCs w:val="22"/>
+        </w:rPr>
+        <w:t>☐</w:t>
+      </w:r>
+      <w:r>
+        <w:rPr>
+          <w:rFonts w:ascii="Arial" w:hAnsi="Arial" w:cs="Arial"/>
+          <w:sz w:val="22"/>
+          <w:szCs w:val="22"/>
+        </w:rPr>
+        <w:t xml:space="preserve"> « </w:t>
+      </w:r>
+      <w:r>
+        <w:rPr>
+          <w:rFonts w:ascii="Arial" w:eastAsia="Times New Roman" w:hAnsi="Arial" w:cs="Arial"/>
+          <w:sz w:val="22"/>
+          <w:szCs w:val="22"/>
+        </w:rPr>
+        <w:t>Les individus et leurs interactions, plus que les processus et les outils »</w:t>
+      </w:r>
+    </w:p>
+    <w:p>
+      <w:pPr>
+        <w:pBdr>
+          <w:top w:val="single" w:sz="4" w:space="1" w:color="auto"/>
+          <w:left w:val="single" w:sz="4" w:space="4" w:color="auto"/>
+          <w:bottom w:val="single" w:sz="4" w:space="1" w:color="auto"/>
+          <w:right w:val="single" w:sz="4" w:space="4" w:color="auto"/>
+        </w:pBdr>
+        <w:rPr>
+          <w:rFonts w:ascii="Arial" w:eastAsia="Times New Roman" w:hAnsi="Arial" w:cs="Arial"/>
+          <w:sz w:val="22"/>
+          <w:szCs w:val="22"/>
+        </w:rPr>
+      </w:pPr>
+      <w:r>
+        <w:rPr>
+          <w:rFonts w:ascii="Menlo Regular" w:hAnsi="Menlo Regular" w:cs="Menlo Regular"/>
+          <w:sz w:val="22"/>
+          <w:szCs w:val="22"/>
+        </w:rPr>
+        <w:t>☐</w:t>
+      </w:r>
+      <w:r>
+        <w:rPr>
+          <w:rFonts w:ascii="Arial" w:hAnsi="Arial" w:cs="Arial"/>
+          <w:sz w:val="22"/>
+          <w:szCs w:val="22"/>
+        </w:rPr>
+        <w:t xml:space="preserve"> « </w:t>
+      </w:r>
+      <w:r>
+        <w:rPr>
+          <w:rFonts w:ascii="Arial" w:eastAsia="Times New Roman" w:hAnsi="Arial" w:cs="Arial"/>
+          <w:sz w:val="22"/>
+          <w:szCs w:val="22"/>
+        </w:rPr>
+        <w:t>Des logiciels opérationnels, plus qu'une documentation exhaustive »</w:t>
+      </w:r>
+    </w:p>
+    <w:p>
+      <w:pPr>
+        <w:pBdr>
+          <w:top w:val="single" w:sz="4" w:space="1" w:color="auto"/>
+          <w:left w:val="single" w:sz="4" w:space="4" w:color="auto"/>
+          <w:bottom w:val="single" w:sz="4" w:space="1" w:color="auto"/>
+          <w:right w:val="single" w:sz="4" w:space="4" w:color="auto"/>
+        </w:pBdr>
+        <w:rPr>
+          <w:rFonts w:ascii="Arial" w:eastAsia="Times New Roman" w:hAnsi="Arial" w:cs="Arial"/>
+          <w:sz w:val="22"/>
+          <w:szCs w:val="22"/>
+        </w:rPr>
+      </w:pPr>
+      <w:r>
+        <w:rPr>
+          <w:rFonts w:ascii="Menlo Regular" w:hAnsi="Menlo Regular" w:cs="Menlo Regular"/>
+          <w:sz w:val="22"/>
+          <w:szCs w:val="22"/>
+        </w:rPr>
+        <w:t>☐</w:t>
+      </w:r>
+      <w:r>
+        <w:rPr>
+          <w:rFonts w:ascii="Arial" w:hAnsi="Arial" w:cs="Arial"/>
+          <w:sz w:val="22"/>
+          <w:szCs w:val="22"/>
+        </w:rPr>
+        <w:t xml:space="preserve"> « </w:t>
+      </w:r>
+      <w:r>
+        <w:rPr>
+          <w:rFonts w:ascii="Arial" w:eastAsia="Times New Roman" w:hAnsi="Arial" w:cs="Arial"/>
+          <w:sz w:val="22"/>
+          <w:szCs w:val="22"/>
+        </w:rPr>
+        <w:t>La collaboration avec les clients, plus que la négociation contractuelle »</w:t>
+      </w:r>
+    </w:p>
+    <w:p>
+      <w:pPr>
+        <w:pBdr>
+          <w:top w:val="single" w:sz="4" w:space="1" w:color="auto"/>
+          <w:left w:val="single" w:sz="4" w:space="4" w:color="auto"/>
+          <w:bottom w:val="single" w:sz="4" w:space="1" w:color="auto"/>
+          <w:right w:val="single" w:sz="4" w:space="4" w:color="auto"/>
+        </w:pBdr>
+        <w:rPr>
+          <w:rFonts w:ascii="Arial" w:eastAsia="Times New Roman" w:hAnsi="Arial" w:cs="Arial"/>
+          <w:sz w:val="22"/>
+          <w:szCs w:val="22"/>
+        </w:rPr>
+      </w:pPr>
+      <w:r>
+        <w:rPr>
+          <w:rFonts w:ascii="Menlo Regular" w:hAnsi="Menlo Regular" w:cs="Menlo Regular"/>
+          <w:sz w:val="22"/>
+          <w:szCs w:val="22"/>
+        </w:rPr>
+        <w:t>☐</w:t>
+      </w:r>
+      <w:r>
+        <w:rPr>
+          <w:rFonts w:ascii="Arial" w:hAnsi="Arial" w:cs="Arial"/>
+          <w:sz w:val="22"/>
+          <w:szCs w:val="22"/>
+        </w:rPr>
+        <w:t> « </w:t>
+      </w:r>
+      <w:r>
+        <w:rPr>
+          <w:rFonts w:ascii="Arial" w:eastAsia="Times New Roman" w:hAnsi="Arial" w:cs="Arial"/>
+          <w:sz w:val="22"/>
+          <w:szCs w:val="22"/>
+        </w:rPr>
+        <w:t>L'adaptation au changement, plus que le suivi d'un plan »</w:t>
+      </w:r>
+    </w:p>
+    <w:p>
+      <w:pPr>
+        <w:pBdr>
+          <w:top w:val="single" w:sz="4" w:space="1" w:color="auto"/>
+          <w:left w:val="single" w:sz="4" w:space="4" w:color="auto"/>
+          <w:bottom w:val="single" w:sz="4" w:space="1" w:color="auto"/>
+          <w:right w:val="single" w:sz="4" w:space="0" w:color="auto"/>
+        </w:pBdr>
+        <w:rPr>
+          <w:rFonts w:ascii="Arial" w:hAnsi="Arial" w:cs="Arial"/>
+          <w:b/>
+          <w:sz w:val="23"/>
+          <w:szCs w:val="23"/>
+          <w:shd w:val="clear" w:color="auto" w:fill="FFFFFF"/>
+        </w:rPr>
+      </w:pPr>
+      <w:r>
+        <w:rPr>
+          <w:rFonts w:ascii="Arial" w:hAnsi="Arial" w:cs="Arial"/>
+          <w:b/>
+          <w:sz w:val="23"/>
+          <w:szCs w:val="23"/>
+          <w:shd w:val="clear" w:color="auto" w:fill="FFFFFF"/>
+        </w:rPr>
+        <w:lastRenderedPageBreak/>
+        <w:t>Identifiez des impacts à court / moyen terme que ce comportement pourrait avoir</w:t>
+      </w:r>
+    </w:p>
+    <w:p>
+      <w:pPr>
+        <w:pBdr>
+          <w:top w:val="single" w:sz="4" w:space="1" w:color="auto"/>
+          <w:left w:val="single" w:sz="4" w:space="4" w:color="auto"/>
+          <w:bottom w:val="single" w:sz="4" w:space="1" w:color="auto"/>
+          <w:right w:val="single" w:sz="4" w:space="0" w:color="auto"/>
+        </w:pBdr>
+        <w:rPr>
+          <w:rFonts w:ascii="Arial" w:hAnsi="Arial" w:cs="Arial"/>
+          <w:sz w:val="23"/>
+          <w:szCs w:val="23"/>
+          <w:shd w:val="clear" w:color="auto" w:fill="FFFFFF"/>
+        </w:rPr>
+      </w:pPr>
+      <w:r>
+        <w:rPr>
+          <w:rFonts w:ascii="Arial" w:hAnsi="Arial" w:cs="Arial"/>
+          <w:sz w:val="23"/>
+          <w:szCs w:val="23"/>
+          <w:shd w:val="clear" w:color="auto" w:fill="FFFFFF"/>
+        </w:rPr>
+        <w:t>...</w:t>
+      </w:r>
+    </w:p>
+    <w:p>
+      <w:pPr>
+        <w:pBdr>
+          <w:top w:val="single" w:sz="4" w:space="1" w:color="auto"/>
+          <w:left w:val="single" w:sz="4" w:space="4" w:color="auto"/>
+          <w:bottom w:val="single" w:sz="4" w:space="1" w:color="auto"/>
+          <w:right w:val="single" w:sz="4" w:space="0" w:color="auto"/>
+        </w:pBdr>
+        <w:rPr>
+          <w:rFonts w:ascii="Arial" w:hAnsi="Arial" w:cs="Arial"/>
+          <w:sz w:val="23"/>
+          <w:szCs w:val="23"/>
+          <w:shd w:val="clear" w:color="auto" w:fill="FFFFFF"/>
+        </w:rPr>
+      </w:pPr>
+      <w:r>
+        <w:rPr>
+          <w:rFonts w:ascii="Arial" w:hAnsi="Arial" w:cs="Arial"/>
+          <w:sz w:val="23"/>
+          <w:szCs w:val="23"/>
+          <w:shd w:val="clear" w:color="auto" w:fill="FFFFFF"/>
+        </w:rPr>
+        <w:t>...</w:t>
+      </w:r>
+    </w:p>
+    <w:p>
+      <w:pPr>
+        <w:pBdr>
+          <w:top w:val="single" w:sz="4" w:space="1" w:color="auto"/>
+          <w:left w:val="single" w:sz="4" w:space="4" w:color="auto"/>
+          <w:bottom w:val="single" w:sz="4" w:space="1" w:color="auto"/>
+          <w:right w:val="single" w:sz="4" w:space="0" w:color="auto"/>
+        </w:pBdr>
+        <w:rPr>
+          <w:rFonts w:ascii="Arial" w:hAnsi="Arial" w:cs="Arial"/>
+          <w:sz w:val="23"/>
+          <w:szCs w:val="23"/>
+          <w:shd w:val="clear" w:color="auto" w:fill="FFFFFF"/>
+        </w:rPr>
+      </w:pPr>
+      <w:r>
+        <w:rPr>
+          <w:rFonts w:ascii="Arial" w:hAnsi="Arial" w:cs="Arial"/>
+          <w:sz w:val="23"/>
+          <w:szCs w:val="23"/>
+          <w:shd w:val="clear" w:color="auto" w:fill="FFFFFF"/>
+        </w:rPr>
+        <w:t>...</w:t>
+      </w:r>
+    </w:p>
+    <w:p>
+      <w:pPr>
+        <w:pBdr>
+          <w:top w:val="single" w:sz="4" w:space="1" w:color="auto"/>
+          <w:left w:val="single" w:sz="4" w:space="4" w:color="auto"/>
+          <w:bottom w:val="single" w:sz="4" w:space="1" w:color="auto"/>
+          <w:right w:val="single" w:sz="4" w:space="0" w:color="auto"/>
+        </w:pBdr>
+        <w:rPr>
+          <w:rFonts w:ascii="Arial" w:hAnsi="Arial" w:cs="Arial"/>
+          <w:sz w:val="23"/>
+          <w:szCs w:val="23"/>
+          <w:shd w:val="clear" w:color="auto" w:fill="FFFFFF"/>
+        </w:rPr>
+      </w:pPr>
+      <w:r>
+        <w:rPr>
+          <w:rFonts w:ascii="Arial" w:hAnsi="Arial" w:cs="Arial"/>
+          <w:sz w:val="23"/>
+          <w:szCs w:val="23"/>
+          <w:shd w:val="clear" w:color="auto" w:fill="FFFFFF"/>
+        </w:rPr>
+        <w:t>...</w:t>
+      </w:r>
+    </w:p>
+    <w:p>
+      <w:pPr>
+        <w:pBdr>
+          <w:top w:val="single" w:sz="4" w:space="1" w:color="auto"/>
+          <w:left w:val="single" w:sz="4" w:space="4" w:color="auto"/>
+          <w:bottom w:val="single" w:sz="4" w:space="1" w:color="auto"/>
+          <w:right w:val="single" w:sz="4" w:space="0" w:color="auto"/>
+        </w:pBdr>
+        <w:rPr>
+          <w:rFonts w:ascii="Arial" w:hAnsi="Arial" w:cs="Arial"/>
+          <w:sz w:val="23"/>
+          <w:szCs w:val="23"/>
+          <w:shd w:val="clear" w:color="auto" w:fill="FFFFFF"/>
+        </w:rPr>
+        <w:sectPr>
+          <w:type w:val="continuous"/>
+          <w:pgSz w:w="16820" w:h="11900" w:orient="landscape"/>
+          <w:pgMar w:top="425" w:right="397" w:bottom="567" w:left="709" w:header="708" w:footer="708" w:gutter="0"/>
+          <w:cols w:num="2" w:space="1138" w:equalWidth="0">
+            <w:col w:w="7371" w:space="355"/>
+            <w:col w:w="8008"/>
           </w:cols>
           <w:docGrid w:linePitch="360"/>
         </w:sectPr>
@@ -432,201 +485,6 @@
     <w:p>
       <w:pPr>
         <w:rPr>
-          <w:rFonts w:ascii="Arial" w:hAnsi="Arial" w:cs="Arial"/>
-          <w:sz w:val="23"/>
-          <w:szCs w:val="23"/>
-          <w:shd w:val="clear" w:color="auto" w:fill="FFFFFF"/>
-        </w:rPr>
-      </w:pPr>
-    </w:p>
-    <w:p>
-      <w:pPr>
-        <w:pBdr>
-          <w:top w:val="single" w:sz="4" w:space="1" w:color="auto"/>
-          <w:left w:val="single" w:sz="4" w:space="4" w:color="auto"/>
-          <w:bottom w:val="single" w:sz="4" w:space="1" w:color="auto"/>
-          <w:right w:val="single" w:sz="4" w:space="4" w:color="auto"/>
-        </w:pBdr>
-        <w:rPr>
-          <w:rFonts w:ascii="Arial" w:hAnsi="Arial" w:cs="Arial"/>
-          <w:b/>
-          <w:sz w:val="23"/>
-          <w:szCs w:val="23"/>
-          <w:shd w:val="clear" w:color="auto" w:fill="FFFFFF"/>
-        </w:rPr>
-      </w:pPr>
-      <w:r>
-        <w:rPr>
-          <w:rFonts w:ascii="Arial" w:hAnsi="Arial" w:cs="Arial"/>
-          <w:b/>
-          <w:sz w:val="23"/>
-          <w:szCs w:val="23"/>
-          <w:shd w:val="clear" w:color="auto" w:fill="FFFFFF"/>
-        </w:rPr>
-        <w:t>Quelle(s) valeur(s) du Manifeste Agile ce comportement remet-il en question ?</w:t>
-      </w:r>
-    </w:p>
-    <w:p>
-      <w:pPr>
-        <w:pBdr>
-          <w:top w:val="single" w:sz="4" w:space="1" w:color="auto"/>
-          <w:left w:val="single" w:sz="4" w:space="4" w:color="auto"/>
-          <w:bottom w:val="single" w:sz="4" w:space="1" w:color="auto"/>
-          <w:right w:val="single" w:sz="4" w:space="4" w:color="auto"/>
-        </w:pBdr>
-        <w:rPr>
-          <w:rFonts w:ascii="Arial" w:eastAsia="Times New Roman" w:hAnsi="Arial" w:cs="Arial"/>
-          <w:sz w:val="22"/>
-          <w:szCs w:val="22"/>
-        </w:rPr>
-      </w:pPr>
-      <w:r>
-        <w:rPr>
-          <w:rFonts w:ascii="Menlo Regular" w:hAnsi="Menlo Regular" w:cs="Menlo Regular"/>
-          <w:sz w:val="22"/>
-          <w:szCs w:val="22"/>
-        </w:rPr>
-        <w:t>☐</w:t>
-      </w:r>
-      <w:r>
-        <w:rPr>
-          <w:rFonts w:ascii="Arial" w:hAnsi="Arial" w:cs="Arial"/>
-          <w:sz w:val="22"/>
-          <w:szCs w:val="22"/>
-        </w:rPr>
-        <w:t xml:space="preserve"> « </w:t>
-      </w:r>
-      <w:r>
-        <w:rPr>
-          <w:rFonts w:ascii="Arial" w:eastAsia="Times New Roman" w:hAnsi="Arial" w:cs="Arial"/>
-          <w:sz w:val="22"/>
-          <w:szCs w:val="22"/>
-        </w:rPr>
-        <w:t>Les individus et leurs interactions, plus que les processus et les outils »</w:t>
-      </w:r>
-    </w:p>
-    <w:p>
-      <w:pPr>
-        <w:pBdr>
-          <w:top w:val="single" w:sz="4" w:space="1" w:color="auto"/>
-          <w:left w:val="single" w:sz="4" w:space="4" w:color="auto"/>
-          <w:bottom w:val="single" w:sz="4" w:space="1" w:color="auto"/>
-          <w:right w:val="single" w:sz="4" w:space="4" w:color="auto"/>
-        </w:pBdr>
-        <w:rPr>
-          <w:rFonts w:ascii="Arial" w:eastAsia="Times New Roman" w:hAnsi="Arial" w:cs="Arial"/>
-          <w:sz w:val="22"/>
-          <w:szCs w:val="22"/>
-        </w:rPr>
-      </w:pPr>
-      <w:r>
-        <w:rPr>
-          <w:rFonts w:ascii="Menlo Regular" w:hAnsi="Menlo Regular" w:cs="Menlo Regular"/>
-          <w:sz w:val="22"/>
-          <w:szCs w:val="22"/>
-        </w:rPr>
-        <w:t>☐</w:t>
-      </w:r>
-      <w:r>
-        <w:rPr>
-          <w:rFonts w:ascii="Arial" w:hAnsi="Arial" w:cs="Arial"/>
-          <w:sz w:val="22"/>
-          <w:szCs w:val="22"/>
-        </w:rPr>
-        <w:t xml:space="preserve"> « </w:t>
-      </w:r>
-      <w:r>
-        <w:rPr>
-          <w:rFonts w:ascii="Arial" w:eastAsia="Times New Roman" w:hAnsi="Arial" w:cs="Arial"/>
-          <w:sz w:val="22"/>
-          <w:szCs w:val="22"/>
-        </w:rPr>
-        <w:t>Des logiciels opérationnels, plus qu'une documentation exhaustive »</w:t>
-      </w:r>
-    </w:p>
-    <w:p>
-      <w:pPr>
-        <w:pBdr>
-          <w:top w:val="single" w:sz="4" w:space="1" w:color="auto"/>
-          <w:left w:val="single" w:sz="4" w:space="4" w:color="auto"/>
-          <w:bottom w:val="single" w:sz="4" w:space="1" w:color="auto"/>
-          <w:right w:val="single" w:sz="4" w:space="4" w:color="auto"/>
-        </w:pBdr>
-        <w:rPr>
-          <w:rFonts w:ascii="Arial" w:eastAsia="Times New Roman" w:hAnsi="Arial" w:cs="Arial"/>
-          <w:sz w:val="22"/>
-          <w:szCs w:val="22"/>
-        </w:rPr>
-      </w:pPr>
-      <w:r>
-        <w:rPr>
-          <w:rFonts w:ascii="Menlo Regular" w:hAnsi="Menlo Regular" w:cs="Menlo Regular"/>
-          <w:sz w:val="22"/>
-          <w:szCs w:val="22"/>
-        </w:rPr>
-        <w:t>☐</w:t>
-      </w:r>
-      <w:r>
-        <w:rPr>
-          <w:rFonts w:ascii="Arial" w:hAnsi="Arial" w:cs="Arial"/>
-          <w:sz w:val="22"/>
-          <w:szCs w:val="22"/>
-        </w:rPr>
-        <w:t xml:space="preserve"> « </w:t>
-      </w:r>
-      <w:r>
-        <w:rPr>
-          <w:rFonts w:ascii="Arial" w:eastAsia="Times New Roman" w:hAnsi="Arial" w:cs="Arial"/>
-          <w:sz w:val="22"/>
-          <w:szCs w:val="22"/>
-        </w:rPr>
-        <w:t>La collaboration avec les clients, plus que la négociation contractuelle »</w:t>
-      </w:r>
-    </w:p>
-    <w:p>
-      <w:pPr>
-        <w:pBdr>
-          <w:top w:val="single" w:sz="4" w:space="1" w:color="auto"/>
-          <w:left w:val="single" w:sz="4" w:space="4" w:color="auto"/>
-          <w:bottom w:val="single" w:sz="4" w:space="1" w:color="auto"/>
-          <w:right w:val="single" w:sz="4" w:space="4" w:color="auto"/>
-        </w:pBdr>
-        <w:rPr>
-          <w:rFonts w:ascii="Arial" w:eastAsia="Times New Roman" w:hAnsi="Arial" w:cs="Arial"/>
-          <w:sz w:val="22"/>
-          <w:szCs w:val="22"/>
-        </w:rPr>
-      </w:pPr>
-      <w:r>
-        <w:rPr>
-          <w:rFonts w:ascii="Menlo Regular" w:hAnsi="Menlo Regular" w:cs="Menlo Regular"/>
-          <w:sz w:val="22"/>
-          <w:szCs w:val="22"/>
-        </w:rPr>
-        <w:t>☐</w:t>
-      </w:r>
-      <w:r>
-        <w:rPr>
-          <w:rFonts w:ascii="Arial" w:hAnsi="Arial" w:cs="Arial"/>
-          <w:sz w:val="22"/>
-          <w:szCs w:val="22"/>
-        </w:rPr>
-        <w:t> « </w:t>
-      </w:r>
-      <w:r>
-        <w:rPr>
-          <w:rFonts w:ascii="Arial" w:eastAsia="Times New Roman" w:hAnsi="Arial" w:cs="Arial"/>
-          <w:sz w:val="22"/>
-          <w:szCs w:val="22"/>
-        </w:rPr>
-        <w:t>L'adaptation au changement, plus que le suivi d'un plan »</w:t>
-      </w:r>
-      <w:bookmarkStart w:id="0" w:name="_GoBack"/>
-      <w:bookmarkEnd w:id="0"/>
-    </w:p>
-    <w:p>
-      <w:pPr>
-        <w:rPr>
           <w:rFonts w:ascii="Times" w:eastAsia="Times New Roman" w:hAnsi="Times" w:cs="Times New Roman"/>
           <w:sz w:val="20"/>
           <w:szCs w:val="20"/>
@@ -1135,7 +993,7 @@
         <w:pBdr>
           <w:top w:val="single" w:sz="4" w:space="1" w:color="auto"/>
           <w:left w:val="single" w:sz="4" w:space="4" w:color="auto"/>
-          <w:bottom w:val="single" w:sz="4" w:space="1" w:color="auto"/>
+          <w:bottom w:val="single" w:sz="4" w:space="0" w:color="auto"/>
           <w:right w:val="single" w:sz="4" w:space="4" w:color="auto"/>
         </w:pBdr>
         <w:rPr>
@@ -1143,6 +1001,7 @@
           <w:b/>
           <w:sz w:val="23"/>
           <w:szCs w:val="23"/>
+          <w:shd w:val="clear" w:color="auto" w:fill="FFFFFF"/>
         </w:rPr>
       </w:pPr>
       <w:r>
@@ -1151,8 +1010,243 @@
           <w:b/>
           <w:sz w:val="23"/>
           <w:szCs w:val="23"/>
+          <w:shd w:val="clear" w:color="auto" w:fill="FFFFFF"/>
+        </w:rPr>
+        <w:t xml:space="preserve">Niveau de préoccupation du signal </w:t>
+      </w:r>
+      <w:r>
+        <w:rPr>
+          <w:rFonts w:ascii="Arial" w:hAnsi="Arial" w:cs="Arial"/>
+          <w:b/>
+          <w:sz w:val="23"/>
+          <w:szCs w:val="23"/>
+          <w:shd w:val="clear" w:color="auto" w:fill="FFFFFF"/>
+        </w:rPr>
+        <w:t xml:space="preserve"> en tant que frein </w:t>
+      </w:r>
+      <w:r>
+        <w:rPr>
+          <w:rFonts w:ascii="Arial" w:hAnsi="Arial" w:cs="Arial"/>
+          <w:b/>
+          <w:sz w:val="23"/>
+          <w:szCs w:val="23"/>
+          <w:shd w:val="clear" w:color="auto" w:fill="FFFFFF"/>
+        </w:rPr>
+        <w:t>dans l’adoption de l’agilité</w:t>
+      </w:r>
+    </w:p>
+    <w:p>
+      <w:pPr>
+        <w:pBdr>
+          <w:top w:val="single" w:sz="4" w:space="1" w:color="auto"/>
+          <w:left w:val="single" w:sz="4" w:space="4" w:color="auto"/>
+          <w:bottom w:val="single" w:sz="4" w:space="0" w:color="auto"/>
+          <w:right w:val="single" w:sz="4" w:space="4" w:color="auto"/>
+        </w:pBdr>
+        <w:rPr>
+          <w:rFonts w:ascii="Arial" w:hAnsi="Arial" w:cs="Arial"/>
+          <w:sz w:val="23"/>
+          <w:szCs w:val="23"/>
+          <w:shd w:val="clear" w:color="auto" w:fill="FFFFFF"/>
+        </w:rPr>
+      </w:pPr>
+      <w:bookmarkStart w:id="0" w:name="_GoBack"/>
+      <w:bookmarkEnd w:id="0"/>
+    </w:p>
+    <w:p>
+      <w:pPr>
+        <w:pBdr>
+          <w:top w:val="single" w:sz="4" w:space="1" w:color="auto"/>
+          <w:left w:val="single" w:sz="4" w:space="4" w:color="auto"/>
+          <w:bottom w:val="single" w:sz="4" w:space="0" w:color="auto"/>
+          <w:right w:val="single" w:sz="4" w:space="4" w:color="auto"/>
+        </w:pBdr>
+        <w:rPr>
+          <w:rFonts w:ascii="Arial" w:hAnsi="Arial" w:cs="Arial"/>
+          <w:sz w:val="23"/>
+          <w:szCs w:val="23"/>
+          <w:shd w:val="clear" w:color="auto" w:fill="FFFFFF"/>
+        </w:rPr>
+      </w:pPr>
+      <w:r>
+        <w:rPr>
+          <w:rFonts w:ascii="Arial" w:hAnsi="Arial" w:cs="Arial"/>
+          <w:sz w:val="23"/>
+          <w:szCs w:val="23"/>
+          <w:shd w:val="clear" w:color="auto" w:fill="FFFFFF"/>
+        </w:rPr>
+        <w:t xml:space="preserve"> </w:t>
+      </w:r>
+      <w:r>
+        <w:rPr>
+          <w:rFonts w:ascii="Menlo Regular" w:hAnsi="Menlo Regular" w:cs="Menlo Regular"/>
+          <w:sz w:val="23"/>
+          <w:szCs w:val="23"/>
+          <w:shd w:val="clear" w:color="auto" w:fill="FFFFFF"/>
+        </w:rPr>
+        <w:t>☐</w:t>
+      </w:r>
+      <w:r>
+        <w:rPr>
+          <w:rFonts w:ascii="Arial" w:hAnsi="Arial" w:cs="Arial"/>
+          <w:sz w:val="23"/>
+          <w:szCs w:val="23"/>
+          <w:shd w:val="clear" w:color="auto" w:fill="FFFFFF"/>
+        </w:rPr>
+        <w:t xml:space="preserve"> Aucun  </w:t>
+      </w:r>
+      <w:r>
+        <w:rPr>
+          <w:rFonts w:ascii="Menlo Regular" w:hAnsi="Menlo Regular" w:cs="Menlo Regular"/>
+          <w:sz w:val="23"/>
+          <w:szCs w:val="23"/>
+          <w:shd w:val="clear" w:color="auto" w:fill="FFFFFF"/>
+        </w:rPr>
+        <w:t>☐</w:t>
+      </w:r>
+      <w:r>
+        <w:rPr>
+          <w:rFonts w:ascii="Arial" w:hAnsi="Arial" w:cs="Arial"/>
+          <w:sz w:val="23"/>
+          <w:szCs w:val="23"/>
+          <w:shd w:val="clear" w:color="auto" w:fill="FFFFFF"/>
+        </w:rPr>
+        <w:t xml:space="preserve"> Faible  </w:t>
+      </w:r>
+      <w:r>
+        <w:rPr>
+          <w:rFonts w:ascii="Menlo Regular" w:hAnsi="Menlo Regular" w:cs="Menlo Regular"/>
+          <w:sz w:val="23"/>
+          <w:szCs w:val="23"/>
+          <w:shd w:val="clear" w:color="auto" w:fill="FFFFFF"/>
+        </w:rPr>
+        <w:t>☐</w:t>
+      </w:r>
+      <w:r>
+        <w:rPr>
+          <w:rFonts w:ascii="Arial" w:hAnsi="Arial" w:cs="Arial"/>
+          <w:sz w:val="23"/>
+          <w:szCs w:val="23"/>
+          <w:shd w:val="clear" w:color="auto" w:fill="FFFFFF"/>
+        </w:rPr>
+        <w:t xml:space="preserve"> Moyen  </w:t>
+      </w:r>
+      <w:r>
+        <w:rPr>
+          <w:rFonts w:ascii="Menlo Regular" w:hAnsi="Menlo Regular" w:cs="Menlo Regular"/>
+          <w:sz w:val="23"/>
+          <w:szCs w:val="23"/>
+          <w:shd w:val="clear" w:color="auto" w:fill="FFFFFF"/>
+        </w:rPr>
+        <w:t>☐</w:t>
+      </w:r>
+      <w:r>
+        <w:rPr>
+          <w:rFonts w:ascii="Arial" w:hAnsi="Arial" w:cs="Arial"/>
+          <w:sz w:val="23"/>
+          <w:szCs w:val="23"/>
+          <w:shd w:val="clear" w:color="auto" w:fill="FFFFFF"/>
+        </w:rPr>
+        <w:t xml:space="preserve"> Important  </w:t>
+      </w:r>
+      <w:r>
+        <w:rPr>
+          <w:rFonts w:ascii="Menlo Regular" w:hAnsi="Menlo Regular" w:cs="Menlo Regular"/>
+          <w:sz w:val="23"/>
+          <w:szCs w:val="23"/>
+          <w:shd w:val="clear" w:color="auto" w:fill="FFFFFF"/>
+        </w:rPr>
+        <w:t>☐</w:t>
+      </w:r>
+      <w:r>
+        <w:rPr>
+          <w:rFonts w:ascii="Arial" w:hAnsi="Arial" w:cs="Arial"/>
+          <w:sz w:val="23"/>
+          <w:szCs w:val="23"/>
+          <w:shd w:val="clear" w:color="auto" w:fill="FFFFFF"/>
+        </w:rPr>
+        <w:t xml:space="preserve"> Vital</w:t>
+      </w:r>
+    </w:p>
+    <w:p>
+      <w:pPr>
+        <w:rPr>
+          <w:rFonts w:ascii="Arial" w:hAnsi="Arial" w:cs="Arial"/>
+          <w:sz w:val="23"/>
+          <w:szCs w:val="23"/>
+          <w:shd w:val="clear" w:color="auto" w:fill="FFFFFF"/>
+        </w:rPr>
+      </w:pPr>
+    </w:p>
+    <w:p>
+      <w:pPr>
+        <w:pBdr>
+          <w:top w:val="single" w:sz="4" w:space="1" w:color="auto"/>
+          <w:left w:val="single" w:sz="4" w:space="4" w:color="auto"/>
+          <w:bottom w:val="single" w:sz="4" w:space="1" w:color="auto"/>
+          <w:right w:val="single" w:sz="4" w:space="4" w:color="auto"/>
+        </w:pBdr>
+        <w:rPr>
+          <w:rFonts w:ascii="Arial" w:hAnsi="Arial" w:cs="Arial"/>
+          <w:b/>
+          <w:sz w:val="23"/>
+          <w:szCs w:val="23"/>
+        </w:rPr>
+      </w:pPr>
+      <w:r>
+        <w:rPr>
+          <w:rFonts w:ascii="Arial" w:hAnsi="Arial" w:cs="Arial"/>
+          <w:b/>
+          <w:sz w:val="23"/>
+          <w:szCs w:val="23"/>
         </w:rPr>
         <w:t>Identifiez des leviers / actions sur le court terme pour traiter ce signal</w:t>
+      </w:r>
+    </w:p>
+    <w:p>
+      <w:pPr>
+        <w:pBdr>
+          <w:top w:val="single" w:sz="4" w:space="1" w:color="auto"/>
+          <w:left w:val="single" w:sz="4" w:space="4" w:color="auto"/>
+          <w:bottom w:val="single" w:sz="4" w:space="1" w:color="auto"/>
+          <w:right w:val="single" w:sz="4" w:space="4" w:color="auto"/>
+        </w:pBdr>
+        <w:rPr>
+          <w:rFonts w:ascii="Times" w:eastAsia="Times New Roman" w:hAnsi="Times" w:cs="Times New Roman"/>
+          <w:sz w:val="20"/>
+          <w:szCs w:val="20"/>
+        </w:rPr>
+      </w:pPr>
+      <w:r>
+        <w:rPr>
+          <w:rFonts w:ascii="Times" w:eastAsia="Times New Roman" w:hAnsi="Times" w:cs="Times New Roman"/>
+          <w:sz w:val="20"/>
+          <w:szCs w:val="20"/>
+        </w:rPr>
+        <w:t>...</w:t>
+      </w:r>
+    </w:p>
+    <w:p>
+      <w:pPr>
+        <w:pBdr>
+          <w:top w:val="single" w:sz="4" w:space="1" w:color="auto"/>
+          <w:left w:val="single" w:sz="4" w:space="4" w:color="auto"/>
+          <w:bottom w:val="single" w:sz="4" w:space="1" w:color="auto"/>
+          <w:right w:val="single" w:sz="4" w:space="4" w:color="auto"/>
+        </w:pBdr>
+        <w:rPr>
+          <w:rFonts w:ascii="Times" w:eastAsia="Times New Roman" w:hAnsi="Times" w:cs="Times New Roman"/>
+          <w:sz w:val="20"/>
+          <w:szCs w:val="20"/>
+        </w:rPr>
+      </w:pPr>
+      <w:r>
+        <w:rPr>
+          <w:rFonts w:ascii="Times" w:eastAsia="Times New Roman" w:hAnsi="Times" w:cs="Times New Roman"/>
+          <w:sz w:val="20"/>
+          <w:szCs w:val="20"/>
+        </w:rPr>
+        <w:t>...</w:t>
       </w:r>
     </w:p>
     <w:p>

</xml_diff>